<commit_message>
finished credit card (fixing sign up error)
</commit_message>
<xml_diff>
--- a/5-NehalAkram-MovieRentalSystem-Phase2.docx
+++ b/5-NehalAkram-MovieRentalSystem-Phase2.docx
@@ -1,6 +1,6 @@
 
 <file path=word/document.xml><?xml version="1.0" encoding="utf-8"?>
-<w:document xmlns:wpc="http://schemas.microsoft.com/office/word/2010/wordprocessingCanvas" xmlns:cx="http://schemas.microsoft.com/office/drawing/2014/chartex" xmlns:cx1="http://schemas.microsoft.com/office/drawing/2015/9/8/chartex" xmlns:cx2="http://schemas.microsoft.com/office/drawing/2015/10/21/chartex" xmlns:cx3="http://schemas.microsoft.com/office/drawing/2016/5/9/chartex" xmlns:cx4="http://schemas.microsoft.com/office/drawing/2016/5/10/chartex" xmlns:cx5="http://schemas.microsoft.com/office/drawing/2016/5/11/chartex" xmlns:cx6="http://schemas.microsoft.com/office/drawing/2016/5/12/chartex" xmlns:cx7="http://schemas.microsoft.com/office/drawing/2016/5/13/chartex" xmlns:cx8="http://schemas.microsoft.com/office/drawing/2016/5/14/chartex" xmlns:mc="http://schemas.openxmlformats.org/markup-compatibility/2006" xmlns:aink="http://schemas.microsoft.com/office/drawing/2016/ink" xmlns:am3d="http://schemas.microsoft.com/office/drawing/2017/model3d" xmlns:o="urn:schemas-microsoft-com:office:office" xmlns:r="http://schemas.openxmlformats.org/officeDocument/2006/relationships" xmlns:m="http://schemas.openxmlformats.org/officeDocument/2006/math" xmlns:v="urn:schemas-microsoft-com:vml" xmlns:wp14="http://schemas.microsoft.com/office/word/2010/wordprocessingDrawing" xmlns:wp="http://schemas.openxmlformats.org/drawingml/2006/wordprocessingDrawing" xmlns:w10="urn:schemas-microsoft-com:office:word" xmlns:w="http://schemas.openxmlformats.org/wordprocessingml/2006/main" xmlns:w14="http://schemas.microsoft.com/office/word/2010/wordml" xmlns:w15="http://schemas.microsoft.com/office/word/2012/wordml" xmlns:w16cex="http://schemas.microsoft.com/office/word/2018/wordml/cex" xmlns:w16cid="http://schemas.microsoft.com/office/word/2016/wordml/cid" xmlns:w16="http://schemas.microsoft.com/office/word/2018/wordml" xmlns:w16sdtdh="http://schemas.microsoft.com/office/word/2020/wordml/sdtdatahash" xmlns:w16se="http://schemas.microsoft.com/office/word/2015/wordml/symex" xmlns:wpg="http://schemas.microsoft.com/office/word/2010/wordprocessingGroup" xmlns:wpi="http://schemas.microsoft.com/office/word/2010/wordprocessingInk" xmlns:wne="http://schemas.microsoft.com/office/word/2006/wordml" xmlns:wps="http://schemas.microsoft.com/office/word/2010/wordprocessingShape" mc:Ignorable="w14 w15 w16se w16cid w16 w16cex w16sdtdh wp14">
+<w:document xmlns:wpc="http://schemas.microsoft.com/office/word/2010/wordprocessingCanvas" xmlns:cx="http://schemas.microsoft.com/office/drawing/2014/chartex" xmlns:cx1="http://schemas.microsoft.com/office/drawing/2015/9/8/chartex" xmlns:cx2="http://schemas.microsoft.com/office/drawing/2015/10/21/chartex" xmlns:cx3="http://schemas.microsoft.com/office/drawing/2016/5/9/chartex" xmlns:cx4="http://schemas.microsoft.com/office/drawing/2016/5/10/chartex" xmlns:cx5="http://schemas.microsoft.com/office/drawing/2016/5/11/chartex" xmlns:cx6="http://schemas.microsoft.com/office/drawing/2016/5/12/chartex" xmlns:cx7="http://schemas.microsoft.com/office/drawing/2016/5/13/chartex" xmlns:cx8="http://schemas.microsoft.com/office/drawing/2016/5/14/chartex" xmlns:mc="http://schemas.openxmlformats.org/markup-compatibility/2006" xmlns:aink="http://schemas.microsoft.com/office/drawing/2016/ink" xmlns:am3d="http://schemas.microsoft.com/office/drawing/2017/model3d" xmlns:o="urn:schemas-microsoft-com:office:office" xmlns:oel="http://schemas.microsoft.com/office/2019/extlst" xmlns:r="http://schemas.openxmlformats.org/officeDocument/2006/relationships" xmlns:m="http://schemas.openxmlformats.org/officeDocument/2006/math" xmlns:v="urn:schemas-microsoft-com:vml" xmlns:wp14="http://schemas.microsoft.com/office/word/2010/wordprocessingDrawing" xmlns:wp="http://schemas.openxmlformats.org/drawingml/2006/wordprocessingDrawing" xmlns:w10="urn:schemas-microsoft-com:office:word" xmlns:w="http://schemas.openxmlformats.org/wordprocessingml/2006/main" xmlns:w14="http://schemas.microsoft.com/office/word/2010/wordml" xmlns:w15="http://schemas.microsoft.com/office/word/2012/wordml" xmlns:w16cex="http://schemas.microsoft.com/office/word/2018/wordml/cex" xmlns:w16cid="http://schemas.microsoft.com/office/word/2016/wordml/cid" xmlns:w16="http://schemas.microsoft.com/office/word/2018/wordml" xmlns:w16du="http://schemas.microsoft.com/office/word/2023/wordml/word16du" xmlns:w16sdtdh="http://schemas.microsoft.com/office/word/2020/wordml/sdtdatahash" xmlns:w16sdtfl="http://schemas.microsoft.com/office/word/2024/wordml/sdtformatlock" xmlns:w16se="http://schemas.microsoft.com/office/word/2015/wordml/symex" xmlns:wpg="http://schemas.microsoft.com/office/word/2010/wordprocessingGroup" xmlns:wpi="http://schemas.microsoft.com/office/word/2010/wordprocessingInk" xmlns:wne="http://schemas.microsoft.com/office/word/2006/wordml" xmlns:wps="http://schemas.microsoft.com/office/word/2010/wordprocessingShape" mc:Ignorable="w14 w15 w16se w16cid w16 w16cex w16sdtdh w16sdtfl w16du wp14">
   <w:body>
     <w:tbl>
       <w:tblPr>
@@ -422,7 +422,7 @@
                 <v:stroke joinstyle="miter"/>
                 <v:path gradientshapeok="t" o:connecttype="rect"/>
               </v:shapetype>
-              <v:shape id="Text Box 1" o:spid="_x0000_s1026" type="#_x0000_t202" style="position:absolute;margin-left:30.75pt;margin-top:96.75pt;width:391.5pt;height:58.5pt;z-index:251676672;visibility:visible;mso-wrap-style:square;mso-width-percent:0;mso-height-percent:0;mso-wrap-distance-left:9pt;mso-wrap-distance-top:0;mso-wrap-distance-right:9pt;mso-wrap-distance-bottom:0;mso-position-horizontal:absolute;mso-position-horizontal-relative:margin;mso-position-vertical:absolute;mso-position-vertical-relative:text;mso-width-percent:0;mso-height-percent:0;mso-width-relative:margin;mso-height-relative:margin;v-text-anchor:top" o:gfxdata="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" filled="f" stroked="f">
+              <v:shape id="Text Box 1" o:spid="_x0000_s1026" type="#_x0000_t202" style="position:absolute;margin-left:30.75pt;margin-top:96.75pt;width:391.5pt;height:58.5pt;z-index:251676672;visibility:visible;mso-wrap-style:square;mso-width-percent:0;mso-height-percent:0;mso-wrap-distance-left:9pt;mso-wrap-distance-top:0;mso-wrap-distance-right:9pt;mso-wrap-distance-bottom:0;mso-position-horizontal:absolute;mso-position-horizontal-relative:margin;mso-position-vertical:absolute;mso-position-vertical-relative:text;mso-width-percent:0;mso-height-percent:0;mso-width-relative:margin;mso-height-relative:margin;v-text-anchor:top" o:gfxdata="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" filled="f" stroked="f">
                 <v:textbox>
                   <w:txbxContent>
                     <w:p>
@@ -598,7 +598,7 @@
           </mc:Choice>
           <mc:Fallback>
             <w:pict>
-              <v:shape w14:anchorId="59AB7B3C" id="_x0000_s1027" type="#_x0000_t202" style="position:absolute;margin-left:0;margin-top:36.35pt;width:618pt;height:79.6pt;z-index:251664384;visibility:visible;mso-wrap-style:square;mso-width-percent:0;mso-height-percent:0;mso-wrap-distance-left:9pt;mso-wrap-distance-top:0;mso-wrap-distance-right:9pt;mso-wrap-distance-bottom:0;mso-position-horizontal:center;mso-position-horizontal-relative:margin;mso-position-vertical:absolute;mso-position-vertical-relative:text;mso-width-percent:0;mso-height-percent:0;mso-width-relative:margin;mso-height-relative:margin;v-text-anchor:top" o:gfxdata="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" filled="f" stroked="f">
+              <v:shape w14:anchorId="59AB7B3C" id="_x0000_s1027" type="#_x0000_t202" style="position:absolute;margin-left:0;margin-top:36.35pt;width:618pt;height:79.6pt;z-index:251664384;visibility:visible;mso-wrap-style:square;mso-width-percent:0;mso-height-percent:0;mso-wrap-distance-left:9pt;mso-wrap-distance-top:0;mso-wrap-distance-right:9pt;mso-wrap-distance-bottom:0;mso-position-horizontal:center;mso-position-horizontal-relative:margin;mso-position-vertical:absolute;mso-position-vertical-relative:text;mso-width-percent:0;mso-height-percent:0;mso-width-relative:margin;mso-height-relative:margin;v-text-anchor:top" o:gfxdata="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" filled="f" stroked="f">
                 <v:textbox>
                   <w:txbxContent>
                     <w:p>
@@ -780,7 +780,7 @@
           </mc:Choice>
           <mc:Fallback>
             <w:pict>
-              <v:shape w14:anchorId="3F90289C" id="_x0000_s1028" type="#_x0000_t202" style="position:absolute;margin-left:-18pt;margin-top:178.95pt;width:499.3pt;height:306pt;z-index:251660288;visibility:visible;mso-wrap-style:square;mso-width-percent:0;mso-height-percent:0;mso-wrap-distance-left:9pt;mso-wrap-distance-top:0;mso-wrap-distance-right:9pt;mso-wrap-distance-bottom:0;mso-position-horizontal:absolute;mso-position-horizontal-relative:text;mso-position-vertical:absolute;mso-position-vertical-relative:text;mso-width-percent:0;mso-height-percent:0;mso-width-relative:margin;mso-height-relative:margin;v-text-anchor:top" o:gfxdata="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" filled="f" stroked="f">
+              <v:shape w14:anchorId="3F90289C" id="_x0000_s1028" type="#_x0000_t202" style="position:absolute;margin-left:-18pt;margin-top:178.95pt;width:499.3pt;height:306pt;z-index:251660288;visibility:visible;mso-wrap-style:square;mso-width-percent:0;mso-height-percent:0;mso-wrap-distance-left:9pt;mso-wrap-distance-top:0;mso-wrap-distance-right:9pt;mso-wrap-distance-bottom:0;mso-position-horizontal:absolute;mso-position-horizontal-relative:text;mso-position-vertical:absolute;mso-position-vertical-relative:text;mso-width-percent:0;mso-height-percent:0;mso-width-relative:margin;mso-height-relative:margin;v-text-anchor:top" o:gfxdata="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" filled="f" stroked="f">
                 <v:textbox>
                   <w:txbxContent>
                     <w:p>
@@ -1116,7 +1116,7 @@
           </mc:Choice>
           <mc:Fallback>
             <w:pict>
-              <v:shape w14:anchorId="41377930" id="Text Box 2" o:spid="_x0000_s1029" type="#_x0000_t202" style="position:absolute;margin-left:-71.3pt;margin-top:-32.95pt;width:345.75pt;height:58.5pt;z-index:251674624;visibility:visible;mso-wrap-style:square;mso-width-percent:0;mso-height-percent:0;mso-wrap-distance-left:9pt;mso-wrap-distance-top:3.6pt;mso-wrap-distance-right:9pt;mso-wrap-distance-bottom:3.6pt;mso-position-horizontal:absolute;mso-position-horizontal-relative:text;mso-position-vertical:absolute;mso-position-vertical-relative:text;mso-width-percent:0;mso-height-percent:0;mso-width-relative:margin;mso-height-relative:margin;v-text-anchor:top" o:gfxdata="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" filled="f" stroked="f">
+              <v:shape w14:anchorId="41377930" id="Text Box 2" o:spid="_x0000_s1029" type="#_x0000_t202" style="position:absolute;margin-left:-71.3pt;margin-top:-32.95pt;width:345.75pt;height:58.5pt;z-index:251674624;visibility:visible;mso-wrap-style:square;mso-width-percent:0;mso-height-percent:0;mso-wrap-distance-left:9pt;mso-wrap-distance-top:3.6pt;mso-wrap-distance-right:9pt;mso-wrap-distance-bottom:3.6pt;mso-position-horizontal:absolute;mso-position-horizontal-relative:text;mso-position-vertical:absolute;mso-position-vertical-relative:text;mso-width-percent:0;mso-height-percent:0;mso-width-relative:margin;mso-height-relative:margin;v-text-anchor:top" o:gfxdata="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" filled="f" stroked="f">
                 <v:textbox>
                   <w:txbxContent>
                     <w:p>
@@ -1219,7 +1219,7 @@
               </wp:anchor>
             </w:drawing>
           </mc:Choice>
-          <mc:Fallback xmlns:oel="http://schemas.microsoft.com/office/2019/extlst" xmlns:w16du="http://schemas.microsoft.com/office/word/2023/wordml/word16du" xmlns:w16sdtfl="http://schemas.microsoft.com/office/word/2024/wordml/sdtformatlock">
+          <mc:Fallback>
             <w:pict>
               <v:rect w14:anchorId="2CB50900" id="Rectangle 5" o:spid="_x0000_s1026" style="position:absolute;margin-left:548.8pt;margin-top:-1in;width:600pt;height:183.75pt;z-index:251672576;visibility:visible;mso-wrap-style:square;mso-width-percent:0;mso-height-percent:0;mso-wrap-distance-left:9pt;mso-wrap-distance-top:0;mso-wrap-distance-right:9pt;mso-wrap-distance-bottom:0;mso-position-horizontal:right;mso-position-horizontal-relative:page;mso-position-vertical:absolute;mso-position-vertical-relative:text;mso-width-percent:0;mso-height-percent:0;mso-width-relative:margin;mso-height-relative:margin;v-text-anchor:middle" o:gfxdata="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" fillcolor="#ffd9d9" stroked="f" strokeweight="1.5pt">
                 <w10:wrap anchorx="page"/>
@@ -1305,7 +1305,7 @@
               </wp:anchor>
             </w:drawing>
           </mc:Choice>
-          <mc:Fallback xmlns:oel="http://schemas.microsoft.com/office/2019/extlst" xmlns:w16du="http://schemas.microsoft.com/office/word/2023/wordml/word16du" xmlns:w16sdtfl="http://schemas.microsoft.com/office/word/2024/wordml/sdtformatlock">
+          <mc:Fallback>
             <w:pict>
               <v:rect w14:anchorId="250E504E" id="Rectangle 5" o:spid="_x0000_s1026" style="position:absolute;margin-left:0;margin-top:452.8pt;width:591.75pt;height:291pt;z-index:251670528;visibility:visible;mso-wrap-style:square;mso-height-percent:0;mso-wrap-distance-left:9pt;mso-wrap-distance-top:0;mso-wrap-distance-right:9pt;mso-wrap-distance-bottom:0;mso-position-horizontal:left;mso-position-horizontal-relative:page;mso-position-vertical:absolute;mso-position-vertical-relative:text;mso-height-percent:0;mso-height-relative:margin;v-text-anchor:middle" o:gfxdata="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" fillcolor="#ffd9d9" stroked="f" strokeweight="1.5pt">
                 <w10:wrap anchorx="page"/>
@@ -1328,30 +1328,24 @@
           <w:noProof/>
         </w:rPr>
       </w:pPr>
-    </w:p>
-    <w:p>
-      <w:pPr>
-        <w:rPr>
-          <w:noProof/>
-        </w:rPr>
-      </w:pPr>
-    </w:p>
-    <w:p>
-      <w:pPr>
-        <w:rPr>
-          <w:rFonts w:ascii="ADLaM Display" w:hAnsi="ADLaM Display" w:cs="ADLaM Display"/>
-          <w:sz w:val="40"/>
-        </w:rPr>
-      </w:pPr>
       <w:r>
         <w:rPr>
           <w:rFonts w:ascii="ADLaM Display" w:hAnsi="ADLaM Display" w:cs="ADLaM Display"/>
+          <w:noProof/>
           <w:sz w:val="40"/>
         </w:rPr>
         <w:drawing>
-          <wp:inline distT="0" distB="0" distL="0" distR="0" wp14:anchorId="2F8ECE24" wp14:editId="30FC08B5">
-            <wp:extent cx="5731510" cy="3562937"/>
-            <wp:effectExtent l="0" t="0" r="2540" b="0"/>
+          <wp:anchor distT="0" distB="0" distL="114300" distR="114300" simplePos="0" relativeHeight="251677696" behindDoc="0" locked="0" layoutInCell="1" allowOverlap="1" wp14:anchorId="2F8ECE24" wp14:editId="13145D7C">
+            <wp:simplePos x="0" y="0"/>
+            <wp:positionH relativeFrom="page">
+              <wp:align>right</wp:align>
+            </wp:positionH>
+            <wp:positionV relativeFrom="paragraph">
+              <wp:posOffset>394335</wp:posOffset>
+            </wp:positionV>
+            <wp:extent cx="7616190" cy="4734530"/>
+            <wp:effectExtent l="0" t="0" r="3810" b="9525"/>
+            <wp:wrapNone/>
             <wp:docPr id="1" name="Picture 1"/>
             <wp:cNvGraphicFramePr>
               <a:graphicFrameLocks xmlns:a="http://schemas.openxmlformats.org/drawingml/2006/main" noChangeAspect="1"/>
@@ -1364,7 +1358,13 @@
                     <pic:cNvPicPr/>
                   </pic:nvPicPr>
                   <pic:blipFill>
-                    <a:blip r:embed="rId8"/>
+                    <a:blip r:embed="rId8">
+                      <a:extLst>
+                        <a:ext uri="{28A0092B-C50C-407E-A947-70E740481C1C}">
+                          <a14:useLocalDpi xmlns:a14="http://schemas.microsoft.com/office/drawing/2010/main" val="0"/>
+                        </a:ext>
+                      </a:extLst>
+                    </a:blip>
                     <a:stretch>
                       <a:fillRect/>
                     </a:stretch>
@@ -1372,7 +1372,7 @@
                   <pic:spPr>
                     <a:xfrm>
                       <a:off x="0" y="0"/>
-                      <a:ext cx="5731510" cy="3562937"/>
+                      <a:ext cx="7616190" cy="4734530"/>
                     </a:xfrm>
                     <a:prstGeom prst="rect">
                       <a:avLst/>
@@ -1381,9 +1381,30 @@
                 </pic:pic>
               </a:graphicData>
             </a:graphic>
-          </wp:inline>
+            <wp14:sizeRelH relativeFrom="margin">
+              <wp14:pctWidth>0</wp14:pctWidth>
+            </wp14:sizeRelH>
+            <wp14:sizeRelV relativeFrom="margin">
+              <wp14:pctHeight>0</wp14:pctHeight>
+            </wp14:sizeRelV>
+          </wp:anchor>
         </w:drawing>
       </w:r>
+    </w:p>
+    <w:p>
+      <w:pPr>
+        <w:rPr>
+          <w:noProof/>
+        </w:rPr>
+      </w:pPr>
+    </w:p>
+    <w:p>
+      <w:pPr>
+        <w:rPr>
+          <w:rFonts w:ascii="ADLaM Display" w:hAnsi="ADLaM Display" w:cs="ADLaM Display"/>
+          <w:sz w:val="40"/>
+        </w:rPr>
+      </w:pPr>
     </w:p>
     <w:p>
       <w:pPr>
@@ -1472,9 +1493,73 @@
           <w:szCs w:val="56"/>
           <w:u w:val="single"/>
         </w:rPr>
-        <w:lastRenderedPageBreak/>
         <w:t>Physical ERD</w:t>
       </w:r>
+    </w:p>
+    <w:p>
+      <w:pPr>
+        <w:spacing w:after="120"/>
+      </w:pPr>
+    </w:p>
+    <w:p>
+      <w:pPr>
+        <w:spacing w:after="120"/>
+      </w:pPr>
+    </w:p>
+    <w:p>
+      <w:pPr>
+        <w:spacing w:after="120"/>
+      </w:pPr>
+    </w:p>
+    <w:p>
+      <w:pPr>
+        <w:spacing w:after="120"/>
+      </w:pPr>
+    </w:p>
+    <w:p>
+      <w:pPr>
+        <w:spacing w:after="120"/>
+      </w:pPr>
+    </w:p>
+    <w:p>
+      <w:pPr>
+        <w:spacing w:after="120"/>
+      </w:pPr>
+    </w:p>
+    <w:p>
+      <w:pPr>
+        <w:spacing w:after="120"/>
+      </w:pPr>
+    </w:p>
+    <w:p>
+      <w:pPr>
+        <w:spacing w:after="120"/>
+      </w:pPr>
+    </w:p>
+    <w:p>
+      <w:pPr>
+        <w:spacing w:after="120"/>
+      </w:pPr>
+    </w:p>
+    <w:p>
+      <w:pPr>
+        <w:spacing w:after="120"/>
+      </w:pPr>
+    </w:p>
+    <w:p>
+      <w:pPr>
+        <w:spacing w:after="120"/>
+      </w:pPr>
+    </w:p>
+    <w:p>
+      <w:pPr>
+        <w:spacing w:after="120"/>
+      </w:pPr>
+    </w:p>
+    <w:p>
+      <w:pPr>
+        <w:spacing w:after="120"/>
+      </w:pPr>
     </w:p>
     <w:p>
       <w:pPr>
@@ -1485,9 +1570,25 @@
           <w:noProof/>
         </w:rPr>
         <w:drawing>
-          <wp:inline distT="0" distB="0" distL="0" distR="0" wp14:anchorId="70700C1D" wp14:editId="258FC20F">
-            <wp:extent cx="5731510" cy="2904490"/>
-            <wp:effectExtent l="0" t="0" r="2540" b="0"/>
+          <wp:anchor distT="0" distB="0" distL="114300" distR="114300" simplePos="0" relativeHeight="251678720" behindDoc="0" locked="0" layoutInCell="1" allowOverlap="1" wp14:anchorId="70700C1D" wp14:editId="4F202FFD">
+            <wp:simplePos x="0" y="0"/>
+            <wp:positionH relativeFrom="page">
+              <wp:align>left</wp:align>
+            </wp:positionH>
+            <wp:positionV relativeFrom="paragraph">
+              <wp:posOffset>628015</wp:posOffset>
+            </wp:positionV>
+            <wp:extent cx="7556500" cy="3829050"/>
+            <wp:effectExtent l="0" t="0" r="6350" b="0"/>
+            <wp:wrapThrough wrapText="bothSides">
+              <wp:wrapPolygon edited="0">
+                <wp:start x="0" y="0"/>
+                <wp:lineTo x="0" y="21493"/>
+                <wp:lineTo x="21564" y="21493"/>
+                <wp:lineTo x="21564" y="0"/>
+                <wp:lineTo x="0" y="0"/>
+              </wp:wrapPolygon>
+            </wp:wrapThrough>
             <wp:docPr id="3" name="Picture 3"/>
             <wp:cNvGraphicFramePr>
               <a:graphicFrameLocks xmlns:a="http://schemas.openxmlformats.org/drawingml/2006/main" noChangeAspect="1"/>
@@ -1500,7 +1601,13 @@
                     <pic:cNvPicPr/>
                   </pic:nvPicPr>
                   <pic:blipFill>
-                    <a:blip r:embed="rId9"/>
+                    <a:blip r:embed="rId9" cstate="print">
+                      <a:extLst>
+                        <a:ext uri="{28A0092B-C50C-407E-A947-70E740481C1C}">
+                          <a14:useLocalDpi xmlns:a14="http://schemas.microsoft.com/office/drawing/2010/main" val="0"/>
+                        </a:ext>
+                      </a:extLst>
+                    </a:blip>
                     <a:stretch>
                       <a:fillRect/>
                     </a:stretch>
@@ -1508,7 +1615,7 @@
                   <pic:spPr>
                     <a:xfrm>
                       <a:off x="0" y="0"/>
-                      <a:ext cx="5731510" cy="2904490"/>
+                      <a:ext cx="7556500" cy="3829050"/>
                     </a:xfrm>
                     <a:prstGeom prst="rect">
                       <a:avLst/>
@@ -1517,44 +1624,15 @@
                 </pic:pic>
               </a:graphicData>
             </a:graphic>
-          </wp:inline>
+            <wp14:sizeRelH relativeFrom="margin">
+              <wp14:pctWidth>0</wp14:pctWidth>
+            </wp14:sizeRelH>
+            <wp14:sizeRelV relativeFrom="margin">
+              <wp14:pctHeight>0</wp14:pctHeight>
+            </wp14:sizeRelV>
+          </wp:anchor>
         </w:drawing>
       </w:r>
-    </w:p>
-    <w:p>
-      <w:pPr>
-        <w:spacing w:after="120"/>
-      </w:pPr>
-    </w:p>
-    <w:p>
-      <w:pPr>
-        <w:spacing w:after="120"/>
-      </w:pPr>
-    </w:p>
-    <w:p>
-      <w:pPr>
-        <w:spacing w:after="120"/>
-      </w:pPr>
-    </w:p>
-    <w:p>
-      <w:pPr>
-        <w:spacing w:after="120"/>
-      </w:pPr>
-    </w:p>
-    <w:p>
-      <w:pPr>
-        <w:spacing w:after="120"/>
-      </w:pPr>
-    </w:p>
-    <w:p>
-      <w:pPr>
-        <w:spacing w:after="120"/>
-      </w:pPr>
-    </w:p>
-    <w:p>
-      <w:pPr>
-        <w:spacing w:after="120"/>
-      </w:pPr>
     </w:p>
     <w:p>
       <w:pPr>
@@ -1639,8 +1717,8 @@
         <w:tblLook w:val="04A0" w:firstRow="1" w:lastRow="0" w:firstColumn="1" w:lastColumn="0" w:noHBand="0" w:noVBand="1"/>
       </w:tblPr>
       <w:tblGrid>
-        <w:gridCol w:w="1926"/>
-        <w:gridCol w:w="8440"/>
+        <w:gridCol w:w="2111"/>
+        <w:gridCol w:w="8255"/>
       </w:tblGrid>
       <w:tr>
         <w:trPr>
@@ -2464,14 +2542,6 @@
         <w:spacing w:after="120"/>
       </w:pPr>
     </w:p>
-    <w:p/>
-    <w:p/>
-    <w:p/>
-    <w:p>
-      <w:pPr>
-        <w:spacing w:after="120"/>
-      </w:pPr>
-    </w:p>
     <w:sectPr>
       <w:pgSz w:w="11906" w:h="16838"/>
       <w:pgMar w:top="1440" w:right="1440" w:bottom="1440" w:left="1440" w:header="708" w:footer="708" w:gutter="0"/>
@@ -2483,7 +2553,7 @@
 </file>
 
 <file path=word/numbering.xml><?xml version="1.0" encoding="utf-8"?>
-<w:numbering xmlns:wpc="http://schemas.microsoft.com/office/word/2010/wordprocessingCanvas" xmlns:cx="http://schemas.microsoft.com/office/drawing/2014/chartex" xmlns:cx1="http://schemas.microsoft.com/office/drawing/2015/9/8/chartex" xmlns:cx2="http://schemas.microsoft.com/office/drawing/2015/10/21/chartex" xmlns:cx3="http://schemas.microsoft.com/office/drawing/2016/5/9/chartex" xmlns:cx4="http://schemas.microsoft.com/office/drawing/2016/5/10/chartex" xmlns:cx5="http://schemas.microsoft.com/office/drawing/2016/5/11/chartex" xmlns:cx6="http://schemas.microsoft.com/office/drawing/2016/5/12/chartex" xmlns:cx7="http://schemas.microsoft.com/office/drawing/2016/5/13/chartex" xmlns:cx8="http://schemas.microsoft.com/office/drawing/2016/5/14/chartex" xmlns:mc="http://schemas.openxmlformats.org/markup-compatibility/2006" xmlns:aink="http://schemas.microsoft.com/office/drawing/2016/ink" xmlns:am3d="http://schemas.microsoft.com/office/drawing/2017/model3d" xmlns:o="urn:schemas-microsoft-com:office:office" xmlns:r="http://schemas.openxmlformats.org/officeDocument/2006/relationships" xmlns:m="http://schemas.openxmlformats.org/officeDocument/2006/math" xmlns:v="urn:schemas-microsoft-com:vml" xmlns:wp14="http://schemas.microsoft.com/office/word/2010/wordprocessingDrawing" xmlns:wp="http://schemas.openxmlformats.org/drawingml/2006/wordprocessingDrawing" xmlns:w10="urn:schemas-microsoft-com:office:word" xmlns:w="http://schemas.openxmlformats.org/wordprocessingml/2006/main" xmlns:w14="http://schemas.microsoft.com/office/word/2010/wordml" xmlns:w15="http://schemas.microsoft.com/office/word/2012/wordml" xmlns:w16cex="http://schemas.microsoft.com/office/word/2018/wordml/cex" xmlns:w16cid="http://schemas.microsoft.com/office/word/2016/wordml/cid" xmlns:w16="http://schemas.microsoft.com/office/word/2018/wordml" xmlns:w16sdtdh="http://schemas.microsoft.com/office/word/2020/wordml/sdtdatahash" xmlns:w16se="http://schemas.microsoft.com/office/word/2015/wordml/symex" xmlns:wpg="http://schemas.microsoft.com/office/word/2010/wordprocessingGroup" xmlns:wpi="http://schemas.microsoft.com/office/word/2010/wordprocessingInk" xmlns:wne="http://schemas.microsoft.com/office/word/2006/wordml" xmlns:wps="http://schemas.microsoft.com/office/word/2010/wordprocessingShape" mc:Ignorable="w14 w15 w16se w16cid w16 w16cex w16sdtdh wp14">
+<w:numbering xmlns:wpc="http://schemas.microsoft.com/office/word/2010/wordprocessingCanvas" xmlns:cx="http://schemas.microsoft.com/office/drawing/2014/chartex" xmlns:cx1="http://schemas.microsoft.com/office/drawing/2015/9/8/chartex" xmlns:cx2="http://schemas.microsoft.com/office/drawing/2015/10/21/chartex" xmlns:cx3="http://schemas.microsoft.com/office/drawing/2016/5/9/chartex" xmlns:cx4="http://schemas.microsoft.com/office/drawing/2016/5/10/chartex" xmlns:cx5="http://schemas.microsoft.com/office/drawing/2016/5/11/chartex" xmlns:cx6="http://schemas.microsoft.com/office/drawing/2016/5/12/chartex" xmlns:cx7="http://schemas.microsoft.com/office/drawing/2016/5/13/chartex" xmlns:cx8="http://schemas.microsoft.com/office/drawing/2016/5/14/chartex" xmlns:mc="http://schemas.openxmlformats.org/markup-compatibility/2006" xmlns:aink="http://schemas.microsoft.com/office/drawing/2016/ink" xmlns:am3d="http://schemas.microsoft.com/office/drawing/2017/model3d" xmlns:o="urn:schemas-microsoft-com:office:office" xmlns:oel="http://schemas.microsoft.com/office/2019/extlst" xmlns:r="http://schemas.openxmlformats.org/officeDocument/2006/relationships" xmlns:m="http://schemas.openxmlformats.org/officeDocument/2006/math" xmlns:v="urn:schemas-microsoft-com:vml" xmlns:wp14="http://schemas.microsoft.com/office/word/2010/wordprocessingDrawing" xmlns:wp="http://schemas.openxmlformats.org/drawingml/2006/wordprocessingDrawing" xmlns:w10="urn:schemas-microsoft-com:office:word" xmlns:w="http://schemas.openxmlformats.org/wordprocessingml/2006/main" xmlns:w14="http://schemas.microsoft.com/office/word/2010/wordml" xmlns:w15="http://schemas.microsoft.com/office/word/2012/wordml" xmlns:w16cex="http://schemas.microsoft.com/office/word/2018/wordml/cex" xmlns:w16cid="http://schemas.microsoft.com/office/word/2016/wordml/cid" xmlns:w16="http://schemas.microsoft.com/office/word/2018/wordml" xmlns:w16du="http://schemas.microsoft.com/office/word/2023/wordml/word16du" xmlns:w16sdtdh="http://schemas.microsoft.com/office/word/2020/wordml/sdtdatahash" xmlns:w16sdtfl="http://schemas.microsoft.com/office/word/2024/wordml/sdtformatlock" xmlns:w16se="http://schemas.microsoft.com/office/word/2015/wordml/symex" xmlns:wpg="http://schemas.microsoft.com/office/word/2010/wordprocessingGroup" xmlns:wpi="http://schemas.microsoft.com/office/word/2010/wordprocessingInk" xmlns:wne="http://schemas.microsoft.com/office/word/2006/wordml" xmlns:wps="http://schemas.microsoft.com/office/word/2010/wordprocessingShape" mc:Ignorable="w14 w15 w16se w16cid w16 w16cex w16sdtdh w16sdtfl w16du wp14">
   <w:abstractNum w:abstractNumId="0" w15:restartNumberingAfterBreak="0">
     <w:nsid w:val="03C2573D"/>
     <w:multiLevelType w:val="hybridMultilevel"/>
@@ -4484,65 +4554,65 @@
       </w:pPr>
     </w:lvl>
   </w:abstractNum>
-  <w:num w:numId="1">
+  <w:num w:numId="1" w16cid:durableId="1485004436">
     <w:abstractNumId w:val="16"/>
   </w:num>
-  <w:num w:numId="2">
+  <w:num w:numId="2" w16cid:durableId="1195926190">
     <w:abstractNumId w:val="15"/>
   </w:num>
-  <w:num w:numId="3">
+  <w:num w:numId="3" w16cid:durableId="635335677">
     <w:abstractNumId w:val="8"/>
   </w:num>
-  <w:num w:numId="4">
+  <w:num w:numId="4" w16cid:durableId="1573346785">
     <w:abstractNumId w:val="7"/>
   </w:num>
-  <w:num w:numId="5">
+  <w:num w:numId="5" w16cid:durableId="290328118">
     <w:abstractNumId w:val="17"/>
   </w:num>
-  <w:num w:numId="6">
+  <w:num w:numId="6" w16cid:durableId="196743806">
     <w:abstractNumId w:val="6"/>
   </w:num>
-  <w:num w:numId="7">
+  <w:num w:numId="7" w16cid:durableId="312681453">
     <w:abstractNumId w:val="2"/>
   </w:num>
-  <w:num w:numId="8">
+  <w:num w:numId="8" w16cid:durableId="1163354365">
     <w:abstractNumId w:val="14"/>
   </w:num>
-  <w:num w:numId="9">
+  <w:num w:numId="9" w16cid:durableId="814418403">
     <w:abstractNumId w:val="13"/>
   </w:num>
-  <w:num w:numId="10">
+  <w:num w:numId="10" w16cid:durableId="823663136">
     <w:abstractNumId w:val="3"/>
   </w:num>
-  <w:num w:numId="11">
+  <w:num w:numId="11" w16cid:durableId="904295812">
     <w:abstractNumId w:val="10"/>
   </w:num>
-  <w:num w:numId="12">
+  <w:num w:numId="12" w16cid:durableId="1473139910">
     <w:abstractNumId w:val="12"/>
   </w:num>
-  <w:num w:numId="13">
+  <w:num w:numId="13" w16cid:durableId="1218052765">
     <w:abstractNumId w:val="1"/>
   </w:num>
-  <w:num w:numId="14">
+  <w:num w:numId="14" w16cid:durableId="1489127943">
     <w:abstractNumId w:val="5"/>
   </w:num>
-  <w:num w:numId="15">
+  <w:num w:numId="15" w16cid:durableId="2138378410">
     <w:abstractNumId w:val="0"/>
   </w:num>
-  <w:num w:numId="16">
+  <w:num w:numId="16" w16cid:durableId="1308895651">
     <w:abstractNumId w:val="4"/>
   </w:num>
-  <w:num w:numId="17">
+  <w:num w:numId="17" w16cid:durableId="1534003083">
     <w:abstractNumId w:val="11"/>
   </w:num>
-  <w:num w:numId="18">
+  <w:num w:numId="18" w16cid:durableId="584268727">
     <w:abstractNumId w:val="9"/>
   </w:num>
 </w:numbering>
 </file>
 
 <file path=word/styles.xml><?xml version="1.0" encoding="utf-8"?>
-<w:styles xmlns:mc="http://schemas.openxmlformats.org/markup-compatibility/2006" xmlns:r="http://schemas.openxmlformats.org/officeDocument/2006/relationships" xmlns:w="http://schemas.openxmlformats.org/wordprocessingml/2006/main" xmlns:w14="http://schemas.microsoft.com/office/word/2010/wordml" xmlns:w15="http://schemas.microsoft.com/office/word/2012/wordml" xmlns:w16cex="http://schemas.microsoft.com/office/word/2018/wordml/cex" xmlns:w16cid="http://schemas.microsoft.com/office/word/2016/wordml/cid" xmlns:w16="http://schemas.microsoft.com/office/word/2018/wordml" xmlns:w16sdtdh="http://schemas.microsoft.com/office/word/2020/wordml/sdtdatahash" xmlns:w16se="http://schemas.microsoft.com/office/word/2015/wordml/symex" mc:Ignorable="w14 w15 w16se w16cid w16 w16cex w16sdtdh">
+<w:styles xmlns:mc="http://schemas.openxmlformats.org/markup-compatibility/2006" xmlns:r="http://schemas.openxmlformats.org/officeDocument/2006/relationships" xmlns:w="http://schemas.openxmlformats.org/wordprocessingml/2006/main" xmlns:w14="http://schemas.microsoft.com/office/word/2010/wordml" xmlns:w15="http://schemas.microsoft.com/office/word/2012/wordml" xmlns:w16cex="http://schemas.microsoft.com/office/word/2018/wordml/cex" xmlns:w16cid="http://schemas.microsoft.com/office/word/2016/wordml/cid" xmlns:w16="http://schemas.microsoft.com/office/word/2018/wordml" xmlns:w16du="http://schemas.microsoft.com/office/word/2023/wordml/word16du" xmlns:w16sdtdh="http://schemas.microsoft.com/office/word/2020/wordml/sdtdatahash" xmlns:w16sdtfl="http://schemas.microsoft.com/office/word/2024/wordml/sdtformatlock" xmlns:w16se="http://schemas.microsoft.com/office/word/2015/wordml/symex" mc:Ignorable="w14 w15 w16se w16cid w16 w16cex w16sdtdh w16sdtfl w16du">
   <w:docDefaults>
     <w:rPrDefault>
       <w:rPr>

</xml_diff>